<commit_message>
Small edits to code and Initial Work on Report
Changes include changing xnodes and ynodes to be 2^(xnodefac) or 2^(ynodefc) rather than scaling by base 4.
Report has a solid start setting up the problem and explaining the discretizatio. Currently working on a description of my code.
</commit_message>
<xml_diff>
--- a/doc/Collecting_Figures.docx
+++ b/doc/Collecting_Figures.docx
@@ -39,10 +39,18 @@
       <w:r>
         <w:t xml:space="preserve">nodes </w:t>
       </w:r>
-      <w:bookmarkStart w:id="0" w:name="_GoBack"/>
-      <w:bookmarkEnd w:id="0"/>
-      <w:r>
-        <w:t>in size. The elapsed time in this figure is inaccurate due to the run being restarted using the save and load features of the script, with a real runtime closer to 3 hours.</w:t>
+      <w:r>
+        <w:t xml:space="preserve">in size. The elapsed time in this figure is inaccurate due to the run being restarted using the save and load features of the script, with a real runtime closer to </w:t>
+      </w:r>
+      <w:r>
+        <w:rPr>
+          <w:b/>
+          <w:u w:val="single"/>
+        </w:rPr>
+        <w:t>3 hours</w:t>
+      </w:r>
+      <w:r>
+        <w:t>.</w:t>
       </w:r>
     </w:p>
     <w:p>
@@ -108,9 +116,8 @@
       <w:r>
         <w:t xml:space="preserve"> shows that a relative error about 5x larger can be converged to in only 45 seconds instead of 3 hours.</w:t>
       </w:r>
-      <w:r>
-        <w:t xml:space="preserve"> From here forward.</w:t>
-      </w:r>
+      <w:bookmarkStart w:id="0" w:name="_GoBack"/>
+      <w:bookmarkEnd w:id="0"/>
     </w:p>
     <w:p>
       <w:r>

</xml_diff>